<commit_message>
add screen 2 and navigate
</commit_message>
<xml_diff>
--- a/TaiLieuGK.docx
+++ b/TaiLieuGK.docx
@@ -3,166 +3,411 @@
 <w:document xmlns:wpc="http://schemas.microsoft.com/office/word/2010/wordprocessingCanvas" xmlns:cx="http://schemas.microsoft.com/office/drawing/2014/chartex" xmlns:cx1="http://schemas.microsoft.com/office/drawing/2015/9/8/chartex" xmlns:cx2="http://schemas.microsoft.com/office/drawing/2015/10/21/chartex" xmlns:cx3="http://schemas.microsoft.com/office/drawing/2016/5/9/chartex" xmlns:cx4="http://schemas.microsoft.com/office/drawing/2016/5/10/chartex" xmlns:cx5="http://schemas.microsoft.com/office/drawing/2016/5/11/chartex" xmlns:cx6="http://schemas.microsoft.com/office/drawing/2016/5/12/chartex" xmlns:cx7="http://schemas.microsoft.com/office/drawing/2016/5/13/chartex" xmlns:cx8="http://schemas.microsoft.com/office/drawing/2016/5/14/chartex" xmlns:mc="http://schemas.openxmlformats.org/markup-compatibility/2006" xmlns:aink="http://schemas.microsoft.com/office/drawing/2016/ink" xmlns:am3d="http://schemas.microsoft.com/office/drawing/2017/model3d" xmlns:o="urn:schemas-microsoft-com:office:office" xmlns:oel="http://schemas.microsoft.com/office/2019/extlst" xmlns:r="http://schemas.openxmlformats.org/officeDocument/2006/relationships" xmlns:m="http://schemas.openxmlformats.org/officeDocument/2006/math" xmlns:v="urn:schemas-microsoft-com:vml" xmlns:wp14="http://schemas.microsoft.com/office/word/2010/wordprocessingDrawing" xmlns:wp="http://schemas.openxmlformats.org/drawingml/2006/wordprocessingDrawing" xmlns:w10="urn:schemas-microsoft-com:office:word" xmlns:w="http://schemas.openxmlformats.org/wordprocessingml/2006/main" xmlns:w14="http://schemas.microsoft.com/office/word/2010/wordml" xmlns:w15="http://schemas.microsoft.com/office/word/2012/wordml" xmlns:w16cex="http://schemas.microsoft.com/office/word/2018/wordml/cex" xmlns:w16cid="http://schemas.microsoft.com/office/word/2016/wordml/cid" xmlns:w16="http://schemas.microsoft.com/office/word/2018/wordml" xmlns:w16du="http://schemas.microsoft.com/office/word/2023/wordml/word16du" xmlns:w16sdtdh="http://schemas.microsoft.com/office/word/2020/wordml/sdtdatahash" xmlns:w16se="http://schemas.microsoft.com/office/word/2015/wordml/symex" xmlns:wpg="http://schemas.microsoft.com/office/word/2010/wordprocessingGroup" xmlns:wpi="http://schemas.microsoft.com/office/word/2010/wordprocessingInk" xmlns:wne="http://schemas.microsoft.com/office/word/2006/wordml" xmlns:wps="http://schemas.microsoft.com/office/word/2010/wordprocessingShape" mc:Ignorable="w14 w15 w16se w16cid w16 w16cex w16sdtdh w16du wp14">
   <w:body>
     <w:p>
-      <w:r>
+      <w:pPr>
+        <w:rPr>
+          <w:sz w:val="18"/>
+          <w:szCs w:val="18"/>
+          <w:lang w:val="vi-VN"/>
+        </w:rPr>
+      </w:pPr>
+      <w:r>
+        <w:rPr>
+          <w:sz w:val="18"/>
+          <w:szCs w:val="18"/>
+          <w:lang w:val="vi-VN"/>
+        </w:rPr>
+        <w:t>git config user.email</w:t>
+      </w:r>
+    </w:p>
+    <w:p>
+      <w:pPr>
+        <w:rPr>
+          <w:sz w:val="18"/>
+          <w:szCs w:val="18"/>
+          <w:lang w:val="vi-VN"/>
+        </w:rPr>
+      </w:pPr>
+      <w:r>
+        <w:rPr>
+          <w:sz w:val="18"/>
+          <w:szCs w:val="18"/>
+          <w:lang w:val="vi-VN"/>
+        </w:rPr>
+        <w:t xml:space="preserve">git config </w:t>
+      </w:r>
+      <w:r>
+        <w:rPr>
+          <w:sz w:val="18"/>
+          <w:szCs w:val="18"/>
+          <w:lang w:val="vi-VN"/>
+        </w:rPr>
+        <w:t>user.name</w:t>
+      </w:r>
+    </w:p>
+    <w:p>
+      <w:pPr>
+        <w:rPr>
+          <w:sz w:val="18"/>
+          <w:szCs w:val="18"/>
+          <w:lang w:val="vi-VN"/>
+        </w:rPr>
+      </w:pPr>
+    </w:p>
+    <w:p>
+      <w:pPr>
+        <w:rPr>
+          <w:sz w:val="18"/>
+          <w:szCs w:val="18"/>
+        </w:rPr>
+      </w:pPr>
+      <w:r>
+        <w:rPr>
+          <w:sz w:val="18"/>
+          <w:szCs w:val="18"/>
+        </w:rPr>
         <w:t>import { NavigationContainer } from '@react-navigation/native';</w:t>
       </w:r>
     </w:p>
     <w:p>
-      <w:r>
+      <w:pPr>
+        <w:rPr>
+          <w:sz w:val="18"/>
+          <w:szCs w:val="18"/>
+        </w:rPr>
+      </w:pPr>
+      <w:r>
+        <w:rPr>
+          <w:sz w:val="18"/>
+          <w:szCs w:val="18"/>
+        </w:rPr>
         <w:t>import { createNativeStackNavigator } from '@react-navigation/native-stack';</w:t>
       </w:r>
     </w:p>
     <w:p>
       <w:pPr>
         <w:rPr>
-          <w:lang w:val="vi-VN"/>
-        </w:rPr>
-      </w:pPr>
-      <w:r>
+          <w:sz w:val="18"/>
+          <w:szCs w:val="18"/>
+          <w:lang w:val="vi-VN"/>
+        </w:rPr>
+      </w:pPr>
+      <w:r>
+        <w:rPr>
+          <w:sz w:val="18"/>
+          <w:szCs w:val="18"/>
+        </w:rPr>
         <w:t>const Stack = createNativeStackNavigator();</w:t>
       </w:r>
     </w:p>
     <w:p>
       <w:pPr>
         <w:rPr>
-          <w:lang w:val="vi-VN"/>
-        </w:rPr>
-      </w:pPr>
-    </w:p>
-    <w:p>
-      <w:r>
+          <w:sz w:val="18"/>
+          <w:szCs w:val="18"/>
+          <w:lang w:val="vi-VN"/>
+        </w:rPr>
+      </w:pPr>
+    </w:p>
+    <w:p>
+      <w:pPr>
+        <w:rPr>
+          <w:sz w:val="18"/>
+          <w:szCs w:val="18"/>
+        </w:rPr>
+      </w:pPr>
+      <w:r>
+        <w:rPr>
+          <w:sz w:val="18"/>
+          <w:szCs w:val="18"/>
+        </w:rPr>
         <w:t>&lt;NavigationContainer&gt;</w:t>
       </w:r>
     </w:p>
     <w:p>
-      <w:r>
+      <w:pPr>
+        <w:rPr>
+          <w:sz w:val="18"/>
+          <w:szCs w:val="18"/>
+        </w:rPr>
+      </w:pPr>
+      <w:r>
+        <w:rPr>
+          <w:sz w:val="18"/>
+          <w:szCs w:val="18"/>
+        </w:rPr>
         <w:t>      &lt;Stack.Navigator&gt;</w:t>
       </w:r>
     </w:p>
     <w:p>
-      <w:r>
+      <w:pPr>
+        <w:rPr>
+          <w:sz w:val="18"/>
+          <w:szCs w:val="18"/>
+        </w:rPr>
+      </w:pPr>
+      <w:r>
+        <w:rPr>
+          <w:sz w:val="18"/>
+          <w:szCs w:val="18"/>
+        </w:rPr>
         <w:t>        &lt;Stack.Screen</w:t>
       </w:r>
     </w:p>
     <w:p>
-      <w:r>
+      <w:pPr>
+        <w:rPr>
+          <w:sz w:val="18"/>
+          <w:szCs w:val="18"/>
+        </w:rPr>
+      </w:pPr>
+      <w:r>
+        <w:rPr>
+          <w:sz w:val="18"/>
+          <w:szCs w:val="18"/>
+        </w:rPr>
         <w:t>          name="Home"</w:t>
       </w:r>
     </w:p>
     <w:p>
-      <w:r>
+      <w:pPr>
+        <w:rPr>
+          <w:sz w:val="18"/>
+          <w:szCs w:val="18"/>
+        </w:rPr>
+      </w:pPr>
+      <w:r>
+        <w:rPr>
+          <w:sz w:val="18"/>
+          <w:szCs w:val="18"/>
+        </w:rPr>
         <w:t>          component={HomeScreen</w:t>
       </w:r>
       <w:r>
+        <w:rPr>
+          <w:sz w:val="18"/>
+          <w:szCs w:val="18"/>
+        </w:rPr>
         <w:t>}</w:t>
       </w:r>
       <w:r>
+        <w:rPr>
+          <w:sz w:val="18"/>
+          <w:szCs w:val="18"/>
+        </w:rPr>
         <w:t> &gt;&lt;/Stack.Screen&gt;</w:t>
       </w:r>
     </w:p>
     <w:p>
-      <w:r>
+      <w:pPr>
+        <w:rPr>
+          <w:sz w:val="18"/>
+          <w:szCs w:val="18"/>
+        </w:rPr>
+      </w:pPr>
+      <w:r>
+        <w:rPr>
+          <w:sz w:val="18"/>
+          <w:szCs w:val="18"/>
+        </w:rPr>
         <w:t>      &lt;/Stack.Navigator&gt;</w:t>
       </w:r>
     </w:p>
     <w:p>
       <w:pPr>
         <w:rPr>
-          <w:lang w:val="vi-VN"/>
-        </w:rPr>
-      </w:pPr>
-      <w:r>
+          <w:sz w:val="18"/>
+          <w:szCs w:val="18"/>
+          <w:lang w:val="vi-VN"/>
+        </w:rPr>
+      </w:pPr>
+      <w:r>
+        <w:rPr>
+          <w:sz w:val="18"/>
+          <w:szCs w:val="18"/>
+        </w:rPr>
         <w:t>    &lt;/NavigationContainer&gt;</w:t>
       </w:r>
     </w:p>
     <w:p>
       <w:pPr>
         <w:rPr>
-          <w:lang w:val="vi-VN"/>
-        </w:rPr>
-      </w:pPr>
-    </w:p>
-    <w:p>
-      <w:r>
+          <w:sz w:val="18"/>
+          <w:szCs w:val="18"/>
+          <w:lang w:val="vi-VN"/>
+        </w:rPr>
+      </w:pPr>
+    </w:p>
+    <w:p>
+      <w:pPr>
+        <w:rPr>
+          <w:sz w:val="18"/>
+          <w:szCs w:val="18"/>
+        </w:rPr>
+      </w:pPr>
+      <w:r>
+        <w:rPr>
+          <w:sz w:val="18"/>
+          <w:szCs w:val="18"/>
+        </w:rPr>
         <w:t>&lt;CheckBox</w:t>
       </w:r>
-    </w:p>
-    <w:p>
-      <w:r>
-        <w:t>            title=""</w:t>
-      </w:r>
-    </w:p>
-    <w:p>
-      <w:r>
-        <w:t>            value={cb1}</w:t>
-      </w:r>
-    </w:p>
-    <w:p>
-      <w:pPr>
-        <w:rPr>
-          <w:lang w:val="vi-VN"/>
-        </w:rPr>
-      </w:pPr>
-      <w:r>
-        <w:t>            onValueChange={() =&gt; setcb1(!cb1) /&gt;</w:t>
-      </w:r>
-    </w:p>
-    <w:p>
-      <w:pPr>
-        <w:rPr>
-          <w:lang w:val="vi-VN"/>
-        </w:rPr>
-      </w:pPr>
-    </w:p>
-    <w:p>
-      <w:pPr>
-        <w:rPr>
-          <w:lang w:val="vi-VN"/>
-        </w:rPr>
-      </w:pPr>
-      <w:r>
+      <w:r>
+        <w:rPr>
+          <w:sz w:val="18"/>
+          <w:szCs w:val="18"/>
+          <w:lang w:val="vi-VN"/>
+        </w:rPr>
+        <w:t xml:space="preserve"> </w:t>
+      </w:r>
+      <w:r>
+        <w:rPr>
+          <w:sz w:val="18"/>
+          <w:szCs w:val="18"/>
+        </w:rPr>
+        <w:t>title=""</w:t>
+      </w:r>
+      <w:r>
+        <w:rPr>
+          <w:sz w:val="18"/>
+          <w:szCs w:val="18"/>
+          <w:lang w:val="vi-VN"/>
+        </w:rPr>
+        <w:t xml:space="preserve"> </w:t>
+      </w:r>
+      <w:r>
+        <w:rPr>
+          <w:sz w:val="18"/>
+          <w:szCs w:val="18"/>
+        </w:rPr>
+        <w:t>value={cb1}</w:t>
+      </w:r>
+      <w:r>
+        <w:rPr>
+          <w:sz w:val="18"/>
+          <w:szCs w:val="18"/>
+          <w:lang w:val="vi-VN"/>
+        </w:rPr>
+        <w:t xml:space="preserve"> </w:t>
+      </w:r>
+      <w:r>
+        <w:rPr>
+          <w:sz w:val="18"/>
+          <w:szCs w:val="18"/>
+        </w:rPr>
+        <w:t>onValueChange={() =&gt; setcb1(!cb1) /&gt;</w:t>
+      </w:r>
+    </w:p>
+    <w:p>
+      <w:pPr>
+        <w:rPr>
+          <w:sz w:val="18"/>
+          <w:szCs w:val="18"/>
+          <w:lang w:val="vi-VN"/>
+        </w:rPr>
+      </w:pPr>
+    </w:p>
+    <w:p>
+      <w:pPr>
+        <w:rPr>
+          <w:sz w:val="18"/>
+          <w:szCs w:val="18"/>
+          <w:lang w:val="vi-VN"/>
+        </w:rPr>
+      </w:pPr>
+      <w:r>
+        <w:rPr>
+          <w:sz w:val="18"/>
+          <w:szCs w:val="18"/>
+        </w:rPr>
         <w:t>&lt;TextInput</w:t>
       </w:r>
-    </w:p>
-    <w:p>
-      <w:r>
-        <w:t>          onChangeText={(text) =&gt; changeText(text)}</w:t>
-      </w:r>
-    </w:p>
-    <w:p>
-      <w:r>
-        <w:t>          keyboardType="numeric"</w:t>
-      </w:r>
-    </w:p>
-    <w:p>
-      <w:r>
-        <w:t>          value={text}</w:t>
-      </w:r>
-      <w:r>
-        <w:rPr>
+      <w:r>
+        <w:rPr>
+          <w:sz w:val="18"/>
+          <w:szCs w:val="18"/>
           <w:lang w:val="vi-VN"/>
         </w:rPr>
         <w:t xml:space="preserve"> </w:t>
       </w:r>
       <w:r>
+        <w:rPr>
+          <w:sz w:val="18"/>
+          <w:szCs w:val="18"/>
+        </w:rPr>
+        <w:t>onChangeText={(text) =&gt; changeText(text)}</w:t>
+      </w:r>
+      <w:r>
+        <w:rPr>
+          <w:sz w:val="18"/>
+          <w:szCs w:val="18"/>
+          <w:lang w:val="vi-VN"/>
+        </w:rPr>
+        <w:t xml:space="preserve">   </w:t>
+      </w:r>
+      <w:r>
+        <w:rPr>
+          <w:sz w:val="18"/>
+          <w:szCs w:val="18"/>
+        </w:rPr>
+        <w:t>keyboardType="numeric"</w:t>
+      </w:r>
+      <w:r>
+        <w:rPr>
+          <w:sz w:val="18"/>
+          <w:szCs w:val="18"/>
+          <w:lang w:val="vi-VN"/>
+        </w:rPr>
+        <w:t xml:space="preserve"> </w:t>
+      </w:r>
+      <w:r>
+        <w:rPr>
+          <w:sz w:val="18"/>
+          <w:szCs w:val="18"/>
+        </w:rPr>
+        <w:t>value={text}</w:t>
+      </w:r>
+      <w:r>
+        <w:rPr>
+          <w:sz w:val="18"/>
+          <w:szCs w:val="18"/>
+          <w:lang w:val="vi-VN"/>
+        </w:rPr>
+        <w:t xml:space="preserve"> </w:t>
+      </w:r>
+      <w:r>
+        <w:rPr>
+          <w:sz w:val="18"/>
+          <w:szCs w:val="18"/>
+        </w:rPr>
         <w:t>/&gt;</w:t>
       </w:r>
     </w:p>
     <w:p>
       <w:pPr>
         <w:rPr>
-          <w:lang w:val="vi-VN"/>
-        </w:rPr>
-      </w:pPr>
-    </w:p>
-    <w:p>
-      <w:pPr>
-        <w:rPr>
-          <w:lang w:val="vi-VN"/>
-        </w:rPr>
-      </w:pPr>
-    </w:p>
-    <w:p/>
+          <w:sz w:val="18"/>
+          <w:szCs w:val="18"/>
+          <w:lang w:val="vi-VN"/>
+        </w:rPr>
+      </w:pPr>
+    </w:p>
+    <w:p>
+      <w:pPr>
+        <w:rPr>
+          <w:sz w:val="18"/>
+          <w:szCs w:val="18"/>
+          <w:lang w:val="vi-VN"/>
+        </w:rPr>
+      </w:pPr>
+    </w:p>
+    <w:p>
+      <w:pPr>
+        <w:rPr>
+          <w:sz w:val="18"/>
+          <w:szCs w:val="18"/>
+        </w:rPr>
+      </w:pPr>
+    </w:p>
     <w:sectPr>
       <w:pgSz w:w="12240" w:h="15840"/>
       <w:pgMar w:top="1440" w:right="1440" w:bottom="1440" w:left="1440" w:header="720" w:footer="720" w:gutter="0"/>

</xml_diff>

<commit_message>
test radio and update TL
</commit_message>
<xml_diff>
--- a/TaiLieuGK.docx
+++ b/TaiLieuGK.docx
@@ -5,15 +5,15 @@
     <w:p>
       <w:pPr>
         <w:rPr>
-          <w:sz w:val="18"/>
-          <w:szCs w:val="18"/>
-          <w:lang w:val="vi-VN"/>
-        </w:rPr>
-      </w:pPr>
-      <w:r>
-        <w:rPr>
-          <w:sz w:val="18"/>
-          <w:szCs w:val="18"/>
+          <w:sz w:val="16"/>
+          <w:szCs w:val="16"/>
+          <w:lang w:val="vi-VN"/>
+        </w:rPr>
+      </w:pPr>
+      <w:r>
+        <w:rPr>
+          <w:sz w:val="16"/>
+          <w:szCs w:val="16"/>
           <w:lang w:val="vi-VN"/>
         </w:rPr>
         <w:t>git config user.email</w:t>
@@ -22,23 +22,23 @@
     <w:p>
       <w:pPr>
         <w:rPr>
-          <w:sz w:val="18"/>
-          <w:szCs w:val="18"/>
-          <w:lang w:val="vi-VN"/>
-        </w:rPr>
-      </w:pPr>
-      <w:r>
-        <w:rPr>
-          <w:sz w:val="18"/>
-          <w:szCs w:val="18"/>
+          <w:sz w:val="16"/>
+          <w:szCs w:val="16"/>
+          <w:lang w:val="vi-VN"/>
+        </w:rPr>
+      </w:pPr>
+      <w:r>
+        <w:rPr>
+          <w:sz w:val="16"/>
+          <w:szCs w:val="16"/>
           <w:lang w:val="vi-VN"/>
         </w:rPr>
         <w:t xml:space="preserve">git config </w:t>
       </w:r>
       <w:r>
         <w:rPr>
-          <w:sz w:val="18"/>
-          <w:szCs w:val="18"/>
+          <w:sz w:val="16"/>
+          <w:szCs w:val="16"/>
           <w:lang w:val="vi-VN"/>
         </w:rPr>
         <w:t>user.name</w:t>
@@ -47,23 +47,23 @@
     <w:p>
       <w:pPr>
         <w:rPr>
-          <w:sz w:val="18"/>
-          <w:szCs w:val="18"/>
-          <w:lang w:val="vi-VN"/>
-        </w:rPr>
-      </w:pPr>
-    </w:p>
-    <w:p>
-      <w:pPr>
-        <w:rPr>
-          <w:sz w:val="18"/>
-          <w:szCs w:val="18"/>
-        </w:rPr>
-      </w:pPr>
-      <w:r>
-        <w:rPr>
-          <w:sz w:val="18"/>
-          <w:szCs w:val="18"/>
+          <w:sz w:val="16"/>
+          <w:szCs w:val="16"/>
+          <w:lang w:val="vi-VN"/>
+        </w:rPr>
+      </w:pPr>
+    </w:p>
+    <w:p>
+      <w:pPr>
+        <w:rPr>
+          <w:sz w:val="16"/>
+          <w:szCs w:val="16"/>
+        </w:rPr>
+      </w:pPr>
+      <w:r>
+        <w:rPr>
+          <w:sz w:val="16"/>
+          <w:szCs w:val="16"/>
         </w:rPr>
         <w:t>import { NavigationContainer } from '@react-navigation/native';</w:t>
       </w:r>
@@ -71,14 +71,15 @@
     <w:p>
       <w:pPr>
         <w:rPr>
-          <w:sz w:val="18"/>
-          <w:szCs w:val="18"/>
-        </w:rPr>
-      </w:pPr>
-      <w:r>
-        <w:rPr>
-          <w:sz w:val="18"/>
-          <w:szCs w:val="18"/>
+          <w:sz w:val="16"/>
+          <w:szCs w:val="16"/>
+          <w:lang w:val="vi-VN"/>
+        </w:rPr>
+      </w:pPr>
+      <w:r>
+        <w:rPr>
+          <w:sz w:val="16"/>
+          <w:szCs w:val="16"/>
         </w:rPr>
         <w:t>import { createNativeStackNavigator } from '@react-navigation/native-stack';</w:t>
       </w:r>
@@ -86,15 +87,54 @@
     <w:p>
       <w:pPr>
         <w:rPr>
-          <w:sz w:val="18"/>
-          <w:szCs w:val="18"/>
-          <w:lang w:val="vi-VN"/>
-        </w:rPr>
-      </w:pPr>
-      <w:r>
-        <w:rPr>
-          <w:sz w:val="18"/>
-          <w:szCs w:val="18"/>
+          <w:sz w:val="16"/>
+          <w:szCs w:val="16"/>
+          <w:lang w:val="vi-VN"/>
+        </w:rPr>
+      </w:pPr>
+      <w:r>
+        <w:rPr>
+          <w:sz w:val="16"/>
+          <w:szCs w:val="16"/>
+        </w:rPr>
+        <w:t>import { useEffect, useState, useContext, createContext } from 'react';</w:t>
+      </w:r>
+      <w:r>
+        <w:rPr>
+          <w:sz w:val="16"/>
+          <w:szCs w:val="16"/>
+          <w:lang w:val="vi-VN"/>
+        </w:rPr>
+        <w:t xml:space="preserve">  </w:t>
+      </w:r>
+      <w:r>
+        <w:rPr>
+          <w:sz w:val="16"/>
+          <w:szCs w:val="16"/>
+          <w:lang w:val="vi-VN"/>
+        </w:rPr>
+        <w:tab/>
+      </w:r>
+      <w:r>
+        <w:rPr>
+          <w:sz w:val="16"/>
+          <w:szCs w:val="16"/>
+        </w:rPr>
+        <w:t>const imgC = createContext();</w:t>
+      </w:r>
+    </w:p>
+    <w:p>
+      <w:pPr>
+        <w:rPr>
+          <w:sz w:val="16"/>
+          <w:szCs w:val="16"/>
+          <w:lang w:val="vi-VN"/>
+        </w:rPr>
+      </w:pPr>
+      <w:r>
+        <w:rPr>
+          <w:sz w:val="16"/>
+          <w:szCs w:val="16"/>
         </w:rPr>
         <w:t>const Stack = createNativeStackNavigator();</w:t>
       </w:r>
@@ -102,23 +142,14 @@
     <w:p>
       <w:pPr>
         <w:rPr>
-          <w:sz w:val="18"/>
-          <w:szCs w:val="18"/>
-          <w:lang w:val="vi-VN"/>
-        </w:rPr>
-      </w:pPr>
-    </w:p>
-    <w:p>
-      <w:pPr>
-        <w:rPr>
-          <w:sz w:val="18"/>
-          <w:szCs w:val="18"/>
-        </w:rPr>
-      </w:pPr>
-      <w:r>
-        <w:rPr>
-          <w:sz w:val="18"/>
-          <w:szCs w:val="18"/>
+          <w:sz w:val="16"/>
+          <w:szCs w:val="16"/>
+        </w:rPr>
+      </w:pPr>
+      <w:r>
+        <w:rPr>
+          <w:sz w:val="16"/>
+          <w:szCs w:val="16"/>
         </w:rPr>
         <w:t>&lt;NavigationContainer&gt;</w:t>
       </w:r>
@@ -126,14 +157,14 @@
     <w:p>
       <w:pPr>
         <w:rPr>
-          <w:sz w:val="18"/>
-          <w:szCs w:val="18"/>
-        </w:rPr>
-      </w:pPr>
-      <w:r>
-        <w:rPr>
-          <w:sz w:val="18"/>
-          <w:szCs w:val="18"/>
+          <w:sz w:val="16"/>
+          <w:szCs w:val="16"/>
+        </w:rPr>
+      </w:pPr>
+      <w:r>
+        <w:rPr>
+          <w:sz w:val="16"/>
+          <w:szCs w:val="16"/>
         </w:rPr>
         <w:t>      &lt;Stack.Navigator&gt;</w:t>
       </w:r>
@@ -141,158 +172,150 @@
     <w:p>
       <w:pPr>
         <w:rPr>
-          <w:sz w:val="18"/>
-          <w:szCs w:val="18"/>
-        </w:rPr>
-      </w:pPr>
-      <w:r>
-        <w:rPr>
-          <w:sz w:val="18"/>
-          <w:szCs w:val="18"/>
+          <w:sz w:val="16"/>
+          <w:szCs w:val="16"/>
+          <w:lang w:val="vi-VN"/>
+        </w:rPr>
+      </w:pPr>
+      <w:r>
+        <w:rPr>
+          <w:sz w:val="16"/>
+          <w:szCs w:val="16"/>
         </w:rPr>
         <w:t>        &lt;Stack.Screen</w:t>
       </w:r>
-    </w:p>
-    <w:p>
-      <w:pPr>
-        <w:rPr>
-          <w:sz w:val="18"/>
-          <w:szCs w:val="18"/>
-        </w:rPr>
-      </w:pPr>
-      <w:r>
-        <w:rPr>
-          <w:sz w:val="18"/>
-          <w:szCs w:val="18"/>
-        </w:rPr>
-        <w:t>          name="Home"</w:t>
-      </w:r>
-    </w:p>
-    <w:p>
-      <w:pPr>
-        <w:rPr>
-          <w:sz w:val="18"/>
-          <w:szCs w:val="18"/>
-        </w:rPr>
-      </w:pPr>
-      <w:r>
-        <w:rPr>
-          <w:sz w:val="18"/>
-          <w:szCs w:val="18"/>
-        </w:rPr>
-        <w:t>          component={HomeScreen</w:t>
-      </w:r>
-      <w:r>
-        <w:rPr>
-          <w:sz w:val="18"/>
-          <w:szCs w:val="18"/>
+      <w:r>
+        <w:rPr>
+          <w:sz w:val="16"/>
+          <w:szCs w:val="16"/>
+          <w:lang w:val="vi-VN"/>
+        </w:rPr>
+        <w:t xml:space="preserve"> </w:t>
+      </w:r>
+      <w:r>
+        <w:rPr>
+          <w:sz w:val="16"/>
+          <w:szCs w:val="16"/>
+        </w:rPr>
+        <w:t>name="Home"</w:t>
+      </w:r>
+      <w:r>
+        <w:rPr>
+          <w:sz w:val="16"/>
+          <w:szCs w:val="16"/>
+          <w:lang w:val="vi-VN"/>
+        </w:rPr>
+        <w:t xml:space="preserve"> </w:t>
+      </w:r>
+      <w:r>
+        <w:rPr>
+          <w:sz w:val="16"/>
+          <w:szCs w:val="16"/>
+        </w:rPr>
+        <w:t>component={HomeScreen</w:t>
+      </w:r>
+      <w:r>
+        <w:rPr>
+          <w:sz w:val="16"/>
+          <w:szCs w:val="16"/>
         </w:rPr>
         <w:t>}</w:t>
       </w:r>
       <w:r>
         <w:rPr>
-          <w:sz w:val="18"/>
-          <w:szCs w:val="18"/>
+          <w:sz w:val="16"/>
+          <w:szCs w:val="16"/>
         </w:rPr>
         <w:t> &gt;&lt;/Stack.Screen&gt;</w:t>
       </w:r>
-    </w:p>
-    <w:p>
-      <w:pPr>
-        <w:rPr>
-          <w:sz w:val="18"/>
-          <w:szCs w:val="18"/>
-        </w:rPr>
-      </w:pPr>
-      <w:r>
-        <w:rPr>
-          <w:sz w:val="18"/>
-          <w:szCs w:val="18"/>
-        </w:rPr>
-        <w:t>      &lt;/Stack.Navigator&gt;</w:t>
-      </w:r>
-    </w:p>
-    <w:p>
-      <w:pPr>
-        <w:rPr>
-          <w:sz w:val="18"/>
-          <w:szCs w:val="18"/>
-          <w:lang w:val="vi-VN"/>
-        </w:rPr>
-      </w:pPr>
-      <w:r>
-        <w:rPr>
-          <w:sz w:val="18"/>
-          <w:szCs w:val="18"/>
-        </w:rPr>
-        <w:t>    &lt;/NavigationContainer&gt;</w:t>
-      </w:r>
-    </w:p>
-    <w:p>
-      <w:pPr>
-        <w:rPr>
-          <w:sz w:val="18"/>
-          <w:szCs w:val="18"/>
-          <w:lang w:val="vi-VN"/>
-        </w:rPr>
-      </w:pPr>
-    </w:p>
-    <w:p>
-      <w:pPr>
-        <w:rPr>
-          <w:sz w:val="18"/>
-          <w:szCs w:val="18"/>
-        </w:rPr>
-      </w:pPr>
-      <w:r>
-        <w:rPr>
-          <w:sz w:val="18"/>
-          <w:szCs w:val="18"/>
+      <w:r>
+        <w:rPr>
+          <w:sz w:val="16"/>
+          <w:szCs w:val="16"/>
+          <w:lang w:val="vi-VN"/>
+        </w:rPr>
+        <w:t xml:space="preserve"> </w:t>
+      </w:r>
+      <w:r>
+        <w:rPr>
+          <w:sz w:val="16"/>
+          <w:szCs w:val="16"/>
+        </w:rPr>
+        <w:t>&lt;/Stack.Navigator&gt;</w:t>
+      </w:r>
+      <w:r>
+        <w:rPr>
+          <w:sz w:val="16"/>
+          <w:szCs w:val="16"/>
+          <w:lang w:val="vi-VN"/>
+        </w:rPr>
+        <w:t xml:space="preserve"> </w:t>
+      </w:r>
+      <w:r>
+        <w:rPr>
+          <w:sz w:val="16"/>
+          <w:szCs w:val="16"/>
+        </w:rPr>
+        <w:t>  &lt;/NavigationContainer&gt;</w:t>
+      </w:r>
+    </w:p>
+    <w:p>
+      <w:pPr>
+        <w:rPr>
+          <w:sz w:val="16"/>
+          <w:szCs w:val="16"/>
+          <w:lang w:val="vi-VN"/>
+        </w:rPr>
+      </w:pPr>
+      <w:r>
+        <w:rPr>
+          <w:sz w:val="16"/>
+          <w:szCs w:val="16"/>
         </w:rPr>
         <w:t>&lt;CheckBox</w:t>
       </w:r>
       <w:r>
         <w:rPr>
-          <w:sz w:val="18"/>
-          <w:szCs w:val="18"/>
+          <w:sz w:val="16"/>
+          <w:szCs w:val="16"/>
           <w:lang w:val="vi-VN"/>
         </w:rPr>
         <w:t xml:space="preserve"> </w:t>
       </w:r>
       <w:r>
         <w:rPr>
-          <w:sz w:val="18"/>
-          <w:szCs w:val="18"/>
+          <w:sz w:val="16"/>
+          <w:szCs w:val="16"/>
         </w:rPr>
         <w:t>title=""</w:t>
       </w:r>
       <w:r>
         <w:rPr>
-          <w:sz w:val="18"/>
-          <w:szCs w:val="18"/>
+          <w:sz w:val="16"/>
+          <w:szCs w:val="16"/>
           <w:lang w:val="vi-VN"/>
         </w:rPr>
         <w:t xml:space="preserve"> </w:t>
       </w:r>
       <w:r>
         <w:rPr>
-          <w:sz w:val="18"/>
-          <w:szCs w:val="18"/>
+          <w:sz w:val="16"/>
+          <w:szCs w:val="16"/>
         </w:rPr>
         <w:t>value={cb1}</w:t>
       </w:r>
       <w:r>
         <w:rPr>
-          <w:sz w:val="18"/>
-          <w:szCs w:val="18"/>
+          <w:sz w:val="16"/>
+          <w:szCs w:val="16"/>
           <w:lang w:val="vi-VN"/>
         </w:rPr>
         <w:t xml:space="preserve"> </w:t>
       </w:r>
       <w:r>
         <w:rPr>
-          <w:sz w:val="18"/>
-          <w:szCs w:val="18"/>
+          <w:sz w:val="16"/>
+          <w:szCs w:val="16"/>
         </w:rPr>
         <w:t>onValueChange={() =&gt; setcb1(!cb1) /&gt;</w:t>
       </w:r>
@@ -300,84 +323,75 @@
     <w:p>
       <w:pPr>
         <w:rPr>
-          <w:sz w:val="18"/>
-          <w:szCs w:val="18"/>
-          <w:lang w:val="vi-VN"/>
-        </w:rPr>
-      </w:pPr>
-    </w:p>
-    <w:p>
-      <w:pPr>
-        <w:rPr>
-          <w:sz w:val="18"/>
-          <w:szCs w:val="18"/>
-          <w:lang w:val="vi-VN"/>
-        </w:rPr>
-      </w:pPr>
-      <w:r>
-        <w:rPr>
-          <w:sz w:val="18"/>
-          <w:szCs w:val="18"/>
+          <w:sz w:val="16"/>
+          <w:szCs w:val="16"/>
+          <w:lang w:val="vi-VN"/>
+        </w:rPr>
+      </w:pPr>
+      <w:r>
+        <w:rPr>
+          <w:sz w:val="16"/>
+          <w:szCs w:val="16"/>
         </w:rPr>
         <w:t>&lt;TextInput</w:t>
       </w:r>
       <w:r>
         <w:rPr>
-          <w:sz w:val="18"/>
-          <w:szCs w:val="18"/>
+          <w:sz w:val="16"/>
+          <w:szCs w:val="16"/>
           <w:lang w:val="vi-VN"/>
         </w:rPr>
         <w:t xml:space="preserve"> </w:t>
       </w:r>
       <w:r>
         <w:rPr>
-          <w:sz w:val="18"/>
-          <w:szCs w:val="18"/>
+          <w:sz w:val="16"/>
+          <w:szCs w:val="16"/>
         </w:rPr>
         <w:t>onChangeText={(text) =&gt; changeText(text)}</w:t>
       </w:r>
       <w:r>
         <w:rPr>
-          <w:sz w:val="18"/>
-          <w:szCs w:val="18"/>
+          <w:sz w:val="16"/>
+          <w:szCs w:val="16"/>
           <w:lang w:val="vi-VN"/>
         </w:rPr>
         <w:t xml:space="preserve">   </w:t>
       </w:r>
       <w:r>
         <w:rPr>
-          <w:sz w:val="18"/>
-          <w:szCs w:val="18"/>
+          <w:sz w:val="16"/>
+          <w:szCs w:val="16"/>
         </w:rPr>
         <w:t>keyboardType="numeric"</w:t>
       </w:r>
       <w:r>
         <w:rPr>
-          <w:sz w:val="18"/>
-          <w:szCs w:val="18"/>
+          <w:sz w:val="16"/>
+          <w:szCs w:val="16"/>
           <w:lang w:val="vi-VN"/>
         </w:rPr>
         <w:t xml:space="preserve"> </w:t>
       </w:r>
       <w:r>
         <w:rPr>
-          <w:sz w:val="18"/>
-          <w:szCs w:val="18"/>
+          <w:sz w:val="16"/>
+          <w:szCs w:val="16"/>
         </w:rPr>
         <w:t>value={text}</w:t>
       </w:r>
       <w:r>
         <w:rPr>
-          <w:sz w:val="18"/>
-          <w:szCs w:val="18"/>
+          <w:sz w:val="16"/>
+          <w:szCs w:val="16"/>
           <w:lang w:val="vi-VN"/>
         </w:rPr>
         <w:t xml:space="preserve"> </w:t>
       </w:r>
       <w:r>
         <w:rPr>
-          <w:sz w:val="18"/>
-          <w:szCs w:val="18"/>
+          <w:sz w:val="16"/>
+          <w:szCs w:val="16"/>
         </w:rPr>
         <w:t>/&gt;</w:t>
       </w:r>
@@ -385,26 +399,263 @@
     <w:p>
       <w:pPr>
         <w:rPr>
-          <w:sz w:val="18"/>
-          <w:szCs w:val="18"/>
-          <w:lang w:val="vi-VN"/>
-        </w:rPr>
-      </w:pPr>
-    </w:p>
-    <w:p>
-      <w:pPr>
-        <w:rPr>
-          <w:sz w:val="18"/>
-          <w:szCs w:val="18"/>
-          <w:lang w:val="vi-VN"/>
-        </w:rPr>
-      </w:pPr>
-    </w:p>
-    <w:p>
-      <w:pPr>
-        <w:rPr>
-          <w:sz w:val="18"/>
-          <w:szCs w:val="18"/>
+          <w:sz w:val="16"/>
+          <w:szCs w:val="16"/>
+        </w:rPr>
+      </w:pPr>
+      <w:r>
+        <w:rPr>
+          <w:sz w:val="16"/>
+          <w:szCs w:val="16"/>
+        </w:rPr>
+        <w:t>&lt;FlatList</w:t>
+      </w:r>
+    </w:p>
+    <w:p>
+      <w:pPr>
+        <w:rPr>
+          <w:sz w:val="16"/>
+          <w:szCs w:val="16"/>
+        </w:rPr>
+      </w:pPr>
+      <w:r>
+        <w:rPr>
+          <w:sz w:val="16"/>
+          <w:szCs w:val="16"/>
+        </w:rPr>
+        <w:t>          data={isPress === 1 ? data : data1}</w:t>
+      </w:r>
+    </w:p>
+    <w:p>
+      <w:pPr>
+        <w:rPr>
+          <w:sz w:val="16"/>
+          <w:szCs w:val="16"/>
+        </w:rPr>
+      </w:pPr>
+      <w:r>
+        <w:rPr>
+          <w:sz w:val="16"/>
+          <w:szCs w:val="16"/>
+        </w:rPr>
+        <w:t>          renderItem={({ item }) =&gt; (&lt;Item item={item} navigation={navigation} /&gt;  )}</w:t>
+      </w:r>
+    </w:p>
+    <w:p>
+      <w:pPr>
+        <w:rPr>
+          <w:sz w:val="16"/>
+          <w:szCs w:val="16"/>
+          <w:lang w:val="vi-VN"/>
+        </w:rPr>
+      </w:pPr>
+      <w:r>
+        <w:rPr>
+          <w:sz w:val="16"/>
+          <w:szCs w:val="16"/>
+        </w:rPr>
+        <w:t>          keyExtractor={(item) =&gt; item.id.toString()}  numColumns={2}</w:t>
+      </w:r>
+      <w:r>
+        <w:rPr>
+          <w:sz w:val="16"/>
+          <w:szCs w:val="16"/>
+          <w:lang w:val="vi-VN"/>
+        </w:rPr>
+        <w:t xml:space="preserve"> </w:t>
+      </w:r>
+      <w:r>
+        <w:rPr>
+          <w:sz w:val="16"/>
+          <w:szCs w:val="16"/>
+        </w:rPr>
+        <w:t>style={{ justifyContent: 'space-between',}}/&gt;</w:t>
+      </w:r>
+    </w:p>
+    <w:p>
+      <w:pPr>
+        <w:rPr>
+          <w:sz w:val="16"/>
+          <w:szCs w:val="16"/>
+          <w:lang w:val="vi-VN"/>
+        </w:rPr>
+      </w:pPr>
+    </w:p>
+    <w:p>
+      <w:pPr>
+        <w:rPr>
+          <w:sz w:val="16"/>
+          <w:szCs w:val="16"/>
+        </w:rPr>
+      </w:pPr>
+      <w:r>
+        <w:rPr>
+          <w:sz w:val="16"/>
+          <w:szCs w:val="16"/>
+        </w:rPr>
+        <w:t>const fetchTodos = () =&gt; {</w:t>
+      </w:r>
+    </w:p>
+    <w:p>
+      <w:pPr>
+        <w:rPr>
+          <w:sz w:val="16"/>
+          <w:szCs w:val="16"/>
+        </w:rPr>
+      </w:pPr>
+      <w:r>
+        <w:rPr>
+          <w:sz w:val="16"/>
+          <w:szCs w:val="16"/>
+        </w:rPr>
+        <w:t>    fetch('https://670501dc031fd46a830e46b6.mockapi.io/todo')</w:t>
+      </w:r>
+    </w:p>
+    <w:p>
+      <w:pPr>
+        <w:rPr>
+          <w:sz w:val="16"/>
+          <w:szCs w:val="16"/>
+        </w:rPr>
+      </w:pPr>
+      <w:r>
+        <w:rPr>
+          <w:sz w:val="16"/>
+          <w:szCs w:val="16"/>
+        </w:rPr>
+        <w:t>      .then((res) =&gt; res.json())</w:t>
+      </w:r>
+    </w:p>
+    <w:p>
+      <w:pPr>
+        <w:rPr>
+          <w:sz w:val="16"/>
+          <w:szCs w:val="16"/>
+        </w:rPr>
+      </w:pPr>
+      <w:r>
+        <w:rPr>
+          <w:sz w:val="16"/>
+          <w:szCs w:val="16"/>
+        </w:rPr>
+        <w:t>      .then((data) =&gt; setTodos(data));</w:t>
+      </w:r>
+    </w:p>
+    <w:p>
+      <w:pPr>
+        <w:rPr>
+          <w:sz w:val="16"/>
+          <w:szCs w:val="16"/>
+        </w:rPr>
+      </w:pPr>
+      <w:r>
+        <w:rPr>
+          <w:sz w:val="16"/>
+          <w:szCs w:val="16"/>
+        </w:rPr>
+        <w:t>  };</w:t>
+      </w:r>
+    </w:p>
+    <w:p>
+      <w:pPr>
+        <w:rPr>
+          <w:sz w:val="16"/>
+          <w:szCs w:val="16"/>
+        </w:rPr>
+      </w:pPr>
+      <w:r>
+        <w:rPr>
+          <w:sz w:val="16"/>
+          <w:szCs w:val="16"/>
+        </w:rPr>
+        <w:t>  useEffect(() =&gt; {</w:t>
+      </w:r>
+    </w:p>
+    <w:p>
+      <w:pPr>
+        <w:rPr>
+          <w:sz w:val="16"/>
+          <w:szCs w:val="16"/>
+        </w:rPr>
+      </w:pPr>
+      <w:r>
+        <w:rPr>
+          <w:sz w:val="16"/>
+          <w:szCs w:val="16"/>
+        </w:rPr>
+        <w:t>    fetchTodos();</w:t>
+      </w:r>
+    </w:p>
+    <w:p>
+      <w:pPr>
+        <w:rPr>
+          <w:sz w:val="16"/>
+          <w:szCs w:val="16"/>
+        </w:rPr>
+      </w:pPr>
+      <w:r>
+        <w:rPr>
+          <w:sz w:val="16"/>
+          <w:szCs w:val="16"/>
+        </w:rPr>
+        <w:t>  }, []);</w:t>
+      </w:r>
+    </w:p>
+    <w:p>
+      <w:pPr>
+        <w:rPr>
+          <w:sz w:val="16"/>
+          <w:szCs w:val="16"/>
+          <w:lang w:val="vi-VN"/>
+        </w:rPr>
+      </w:pPr>
+    </w:p>
+    <w:p>
+      <w:pPr>
+        <w:rPr>
+          <w:sz w:val="16"/>
+          <w:szCs w:val="16"/>
+          <w:lang w:val="vi-VN"/>
+        </w:rPr>
+      </w:pPr>
+      <w:r>
+        <w:rPr>
+          <w:sz w:val="16"/>
+          <w:szCs w:val="16"/>
+        </w:rPr>
+        <w:t>const { item } = route.params;</w:t>
+      </w:r>
+      <w:r>
+        <w:rPr>
+          <w:sz w:val="16"/>
+          <w:szCs w:val="16"/>
+          <w:lang w:val="vi-VN"/>
+        </w:rPr>
+        <w:t xml:space="preserve"> lấy item ra từ route</w:t>
+      </w:r>
+    </w:p>
+    <w:p>
+      <w:pPr>
+        <w:rPr>
+          <w:sz w:val="16"/>
+          <w:szCs w:val="16"/>
+          <w:lang w:val="vi-VN"/>
+        </w:rPr>
+      </w:pPr>
+      <w:r>
+        <w:rPr>
+          <w:sz w:val="16"/>
+          <w:szCs w:val="16"/>
+        </w:rPr>
+        <w:t>source={imageMap[item.image]}</w:t>
+      </w:r>
+    </w:p>
+    <w:p>
+      <w:pPr>
+        <w:rPr>
+          <w:sz w:val="16"/>
+          <w:szCs w:val="16"/>
+          <w:lang w:val="vi-VN"/>
         </w:rPr>
       </w:pPr>
     </w:p>

</xml_diff>